<commit_message>
moving doc to docs
</commit_message>
<xml_diff>
--- a/docs/Care_and_Feeding.docx
+++ b/docs/Care_and_Feeding.docx
@@ -54,10 +54,17 @@
       <w:pPr>
         <w:pStyle w:val="Heading2"/>
       </w:pPr>
-      <w:bookmarkStart w:id="21" w:name="r-markdown"/>
+      <w:bookmarkStart w:id="21" w:name="section"/>
       <w:bookmarkEnd w:id="21"/>
-      <w:r>
-        <w:t xml:space="preserve">R Markdown</w:t>
+    </w:p>
+    <w:p>
+      <w:pPr>
+        <w:pStyle w:val="Heading2"/>
+      </w:pPr>
+      <w:bookmarkStart w:id="22" w:name="r-and-rstudio-updates"/>
+      <w:bookmarkEnd w:id="22"/>
+      <w:r>
+        <w:t xml:space="preserve">R and RStudio Updates</w:t>
       </w:r>
     </w:p>
     <w:p>
@@ -65,44 +72,149 @@
         <w:pStyle w:val="FirstParagraph"/>
       </w:pPr>
       <w:r>
-        <w:t xml:space="preserve">This is an R Markdown document. Markdown is a simple formatting syntax for authoring HTML, PDF, and MS Word documents. For more details on using R Markdown see</w:t>
-      </w:r>
-      <w:r>
+        <w:t xml:space="preserve">RStudio and/or Shiny updates are a regular occurance; when they happen, sometimes dplyr package has a hard time updating, fails, or doesn't launch again. I don't know if this is only on Windows or not.</w:t>
+      </w:r>
+    </w:p>
+    <w:p>
+      <w:pPr>
+        <w:pStyle w:val="BodyText"/>
+      </w:pPr>
+      <w:r>
+        <w:t xml:space="preserve">I have generally resolved this by running this script in the RStudio console:</w:t>
+      </w:r>
+    </w:p>
+    <w:p>
+      <w:pPr>
+        <w:pStyle w:val="SourceCode"/>
+      </w:pPr>
+      <w:r>
+        <w:rPr>
+          <w:rStyle w:val="NormalTok"/>
+        </w:rPr>
+        <w:t xml:space="preserve">if (</w:t>
+      </w:r>
+      <w:r>
+        <w:rPr>
+          <w:rStyle w:val="KeywordTok"/>
+        </w:rPr>
+        <w:t xml:space="preserve">packageVersion</w:t>
+      </w:r>
+      <w:r>
+        <w:rPr>
+          <w:rStyle w:val="NormalTok"/>
+        </w:rPr>
+        <w:t xml:space="preserve">(</w:t>
+      </w:r>
+      <w:r>
+        <w:rPr>
+          <w:rStyle w:val="StringTok"/>
+        </w:rPr>
+        <w:t xml:space="preserve">"devtools"</w:t>
+      </w:r>
+      <w:r>
+        <w:rPr>
+          <w:rStyle w:val="NormalTok"/>
+        </w:rPr>
+        <w:t xml:space="preserve">) &lt;</w:t>
+      </w:r>
+      <w:r>
+        <w:rPr>
+          <w:rStyle w:val="StringTok"/>
+        </w:rPr>
         <w:t xml:space="preserve"> </w:t>
       </w:r>
-      <w:hyperlink r:id="rId22">
-        <w:r>
-          <w:rPr>
-            <w:rStyle w:val="Hyperlink"/>
-          </w:rPr>
-          <w:t xml:space="preserve">http://rmarkdown.rstudio.com</w:t>
-        </w:r>
-      </w:hyperlink>
-      <w:r>
-        <w:t xml:space="preserve">.</w:t>
-      </w:r>
-    </w:p>
-    <w:p>
-      <w:pPr>
-        <w:pStyle w:val="BodyText"/>
-      </w:pPr>
-      <w:r>
-        <w:t xml:space="preserve">When you click the</w:t>
-      </w:r>
-      <w:r>
+      <w:r>
+        <w:rPr>
+          <w:rStyle w:val="FloatTok"/>
+        </w:rPr>
+        <w:t xml:space="preserve">1.6</w:t>
+      </w:r>
+      <w:r>
+        <w:rPr>
+          <w:rStyle w:val="NormalTok"/>
+        </w:rPr>
+        <w:t xml:space="preserve">) {</w:t>
+      </w:r>
+      <w:r>
+        <w:br w:type="textWrapping"/>
+      </w:r>
+      <w:r>
+        <w:rPr>
+          <w:rStyle w:val="NormalTok"/>
+        </w:rPr>
         <w:t xml:space="preserve"> </w:t>
       </w:r>
       <w:r>
         <w:rPr>
-          <w:b/>
-        </w:rPr>
-        <w:t xml:space="preserve">Knit</w:t>
-      </w:r>
-      <w:r>
+          <w:rStyle w:val="NormalTok"/>
+        </w:rPr>
         <w:t xml:space="preserve"> </w:t>
       </w:r>
       <w:r>
-        <w:t xml:space="preserve">button a document will be generated that includes both content as well as the output of any embedded R code chunks within the document. You can embed an R code chunk like this:</w:t>
+        <w:rPr>
+          <w:rStyle w:val="KeywordTok"/>
+        </w:rPr>
+        <w:t xml:space="preserve">install.packages</w:t>
+      </w:r>
+      <w:r>
+        <w:rPr>
+          <w:rStyle w:val="NormalTok"/>
+        </w:rPr>
+        <w:t xml:space="preserve">(</w:t>
+      </w:r>
+      <w:r>
+        <w:rPr>
+          <w:rStyle w:val="StringTok"/>
+        </w:rPr>
+        <w:t xml:space="preserve">"devtools"</w:t>
+      </w:r>
+      <w:r>
+        <w:rPr>
+          <w:rStyle w:val="NormalTok"/>
+        </w:rPr>
+        <w:t xml:space="preserve">)</w:t>
+      </w:r>
+      <w:r>
+        <w:br w:type="textWrapping"/>
+      </w:r>
+      <w:r>
+        <w:rPr>
+          <w:rStyle w:val="NormalTok"/>
+        </w:rPr>
+        <w:t xml:space="preserve">}</w:t>
+      </w:r>
+      <w:r>
+        <w:br w:type="textWrapping"/>
+      </w:r>
+      <w:r>
+        <w:rPr>
+          <w:rStyle w:val="NormalTok"/>
+        </w:rPr>
+        <w:t xml:space="preserve">devtools::</w:t>
+      </w:r>
+      <w:r>
+        <w:rPr>
+          <w:rStyle w:val="KeywordTok"/>
+        </w:rPr>
+        <w:t xml:space="preserve">install_github</w:t>
+      </w:r>
+      <w:r>
+        <w:rPr>
+          <w:rStyle w:val="NormalTok"/>
+        </w:rPr>
+        <w:t xml:space="preserve">(</w:t>
+      </w:r>
+      <w:r>
+        <w:rPr>
+          <w:rStyle w:val="StringTok"/>
+        </w:rPr>
+        <w:t xml:space="preserve">"hadley/lazyeval"</w:t>
+      </w:r>
+      <w:r>
+        <w:rPr>
+          <w:rStyle w:val="NormalTok"/>
+        </w:rPr>
+        <w:t xml:space="preserve">)</w:t>
       </w:r>
     </w:p>
     <w:p>
@@ -111,15 +223,53 @@
       </w:pPr>
       <w:r>
         <w:rPr>
+          <w:rStyle w:val="VerbatimChar"/>
+        </w:rPr>
+        <w:t xml:space="preserve">## Skipping install of 'lazyeval' from a github remote, the SHA1 (c155c3d5) has not changed since last install.</w:t>
+      </w:r>
+      <w:r>
+        <w:br w:type="textWrapping"/>
+      </w:r>
+      <w:r>
+        <w:rPr>
+          <w:rStyle w:val="VerbatimChar"/>
+        </w:rPr>
+        <w:t xml:space="preserve">##   Use `force = TRUE` to force installation</w:t>
+      </w:r>
+    </w:p>
+    <w:p>
+      <w:pPr>
+        <w:pStyle w:val="SourceCode"/>
+      </w:pPr>
+      <w:r>
+        <w:rPr>
+          <w:rStyle w:val="NormalTok"/>
+        </w:rPr>
+        <w:t xml:space="preserve">devtools::</w:t>
+      </w:r>
+      <w:r>
+        <w:rPr>
           <w:rStyle w:val="KeywordTok"/>
         </w:rPr>
-        <w:t xml:space="preserve">summary</w:t>
-      </w:r>
-      <w:r>
-        <w:rPr>
-          <w:rStyle w:val="NormalTok"/>
-        </w:rPr>
-        <w:t xml:space="preserve">(cars)</w:t>
+        <w:t xml:space="preserve">install_github</w:t>
+      </w:r>
+      <w:r>
+        <w:rPr>
+          <w:rStyle w:val="NormalTok"/>
+        </w:rPr>
+        <w:t xml:space="preserve">(</w:t>
+      </w:r>
+      <w:r>
+        <w:rPr>
+          <w:rStyle w:val="StringTok"/>
+        </w:rPr>
+        <w:t xml:space="preserve">"hadley/dplyr"</w:t>
+      </w:r>
+      <w:r>
+        <w:rPr>
+          <w:rStyle w:val="NormalTok"/>
+        </w:rPr>
+        <w:t xml:space="preserve">)</w:t>
       </w:r>
     </w:p>
     <w:p>
@@ -130,7 +280,7 @@
         <w:rPr>
           <w:rStyle w:val="VerbatimChar"/>
         </w:rPr>
-        <w:t xml:space="preserve">##      speed           dist       </w:t>
+        <w:t xml:space="preserve">## Skipping install of 'dplyr' from a github remote, the SHA1 (8b28b0b8) has not changed since last install.</w:t>
       </w:r>
       <w:r>
         <w:br w:type="textWrapping"/>
@@ -139,16 +289,138 @@
         <w:rPr>
           <w:rStyle w:val="VerbatimChar"/>
         </w:rPr>
-        <w:t xml:space="preserve">##  Min.   : 4.0   Min.   :  2.00  </w:t>
+        <w:t xml:space="preserve">##   Use `force = TRUE` to force installation</w:t>
+      </w:r>
+    </w:p>
+    <w:p>
+      <w:pPr>
+        <w:pStyle w:val="SourceCode"/>
+      </w:pPr>
+      <w:r>
+        <w:rPr>
+          <w:rStyle w:val="NormalTok"/>
+        </w:rPr>
+        <w:t xml:space="preserve">if (!</w:t>
+      </w:r>
+      <w:r>
+        <w:rPr>
+          <w:rStyle w:val="KeywordTok"/>
+        </w:rPr>
+        <w:t xml:space="preserve">require</w:t>
+      </w:r>
+      <w:r>
+        <w:rPr>
+          <w:rStyle w:val="NormalTok"/>
+        </w:rPr>
+        <w:t xml:space="preserve">(</w:t>
+      </w:r>
+      <w:r>
+        <w:rPr>
+          <w:rStyle w:val="StringTok"/>
+        </w:rPr>
+        <w:t xml:space="preserve">"devtools"</w:t>
+      </w:r>
+      <w:r>
+        <w:rPr>
+          <w:rStyle w:val="NormalTok"/>
+        </w:rPr>
+        <w:t xml:space="preserve">))</w:t>
       </w:r>
       <w:r>
         <w:br w:type="textWrapping"/>
       </w:r>
       <w:r>
         <w:rPr>
+          <w:rStyle w:val="NormalTok"/>
+        </w:rPr>
+        <w:t xml:space="preserve"> </w:t>
+      </w:r>
+      <w:r>
+        <w:rPr>
+          <w:rStyle w:val="NormalTok"/>
+        </w:rPr>
+        <w:t xml:space="preserve"> </w:t>
+      </w:r>
+      <w:r>
+        <w:rPr>
+          <w:rStyle w:val="KeywordTok"/>
+        </w:rPr>
+        <w:t xml:space="preserve">install.packages</w:t>
+      </w:r>
+      <w:r>
+        <w:rPr>
+          <w:rStyle w:val="NormalTok"/>
+        </w:rPr>
+        <w:t xml:space="preserve">(</w:t>
+      </w:r>
+      <w:r>
+        <w:rPr>
+          <w:rStyle w:val="StringTok"/>
+        </w:rPr>
+        <w:t xml:space="preserve">"devtools"</w:t>
+      </w:r>
+      <w:r>
+        <w:rPr>
+          <w:rStyle w:val="NormalTok"/>
+        </w:rPr>
+        <w:t xml:space="preserve">)</w:t>
+      </w:r>
+    </w:p>
+    <w:p>
+      <w:pPr>
+        <w:pStyle w:val="SourceCode"/>
+      </w:pPr>
+      <w:r>
+        <w:rPr>
           <w:rStyle w:val="VerbatimChar"/>
         </w:rPr>
-        <w:t xml:space="preserve">##  1st Qu.:12.0   1st Qu.: 26.00  </w:t>
+        <w:t xml:space="preserve">## Loading required package: devtools</w:t>
+      </w:r>
+    </w:p>
+    <w:p>
+      <w:pPr>
+        <w:pStyle w:val="SourceCode"/>
+      </w:pPr>
+      <w:r>
+        <w:rPr>
+          <w:rStyle w:val="NormalTok"/>
+        </w:rPr>
+        <w:t xml:space="preserve">devtools::</w:t>
+      </w:r>
+      <w:r>
+        <w:rPr>
+          <w:rStyle w:val="KeywordTok"/>
+        </w:rPr>
+        <w:t xml:space="preserve">install_github</w:t>
+      </w:r>
+      <w:r>
+        <w:rPr>
+          <w:rStyle w:val="NormalTok"/>
+        </w:rPr>
+        <w:t xml:space="preserve">(</w:t>
+      </w:r>
+      <w:r>
+        <w:rPr>
+          <w:rStyle w:val="StringTok"/>
+        </w:rPr>
+        <w:t xml:space="preserve">"rstudio/shiny"</w:t>
+      </w:r>
+      <w:r>
+        <w:rPr>
+          <w:rStyle w:val="NormalTok"/>
+        </w:rPr>
+        <w:t xml:space="preserve">)</w:t>
+      </w:r>
+    </w:p>
+    <w:p>
+      <w:pPr>
+        <w:pStyle w:val="SourceCode"/>
+      </w:pPr>
+      <w:r>
+        <w:rPr>
+          <w:rStyle w:val="VerbatimChar"/>
+        </w:rPr>
+        <w:t xml:space="preserve">## Skipping install of 'shiny' from a github remote, the SHA1 (a45b58d9) has not changed since last install.</w:t>
       </w:r>
       <w:r>
         <w:br w:type="textWrapping"/>
@@ -157,44 +429,7 @@
         <w:rPr>
           <w:rStyle w:val="VerbatimChar"/>
         </w:rPr>
-        <w:t xml:space="preserve">##  Median :15.0   Median : 36.00  </w:t>
-      </w:r>
-      <w:r>
-        <w:br w:type="textWrapping"/>
-      </w:r>
-      <w:r>
-        <w:rPr>
-          <w:rStyle w:val="VerbatimChar"/>
-        </w:rPr>
-        <w:t xml:space="preserve">##  Mean   :15.4   Mean   : 42.98  </w:t>
-      </w:r>
-      <w:r>
-        <w:br w:type="textWrapping"/>
-      </w:r>
-      <w:r>
-        <w:rPr>
-          <w:rStyle w:val="VerbatimChar"/>
-        </w:rPr>
-        <w:t xml:space="preserve">##  3rd Qu.:19.0   3rd Qu.: 56.00  </w:t>
-      </w:r>
-      <w:r>
-        <w:br w:type="textWrapping"/>
-      </w:r>
-      <w:r>
-        <w:rPr>
-          <w:rStyle w:val="VerbatimChar"/>
-        </w:rPr>
-        <w:t xml:space="preserve">##  Max.   :25.0   Max.   :120.00</w:t>
-      </w:r>
-    </w:p>
-    <w:p>
-      <w:pPr>
-        <w:pStyle w:val="Heading2"/>
-      </w:pPr>
-      <w:bookmarkStart w:id="23" w:name="including-plots"/>
-      <w:bookmarkEnd w:id="23"/>
-      <w:r>
-        <w:t xml:space="preserve">Including Plots</w:t>
+        <w:t xml:space="preserve">##   Use `force = TRUE` to force installation</w:t>
       </w:r>
     </w:p>
     <w:p>
@@ -202,77 +437,7 @@
         <w:pStyle w:val="FirstParagraph"/>
       </w:pPr>
       <w:r>
-        <w:t xml:space="preserve">You can also embed plots, for example:</w:t>
-      </w:r>
-    </w:p>
-    <w:p>
-      <w:pPr>
-        <w:pStyle w:val="BodyText"/>
-      </w:pPr>
-      <w:r>
-        <w:drawing>
-          <wp:inline>
-            <wp:extent cx="4610100" cy="3695700"/>
-            <wp:effectExtent b="0" l="0" r="0" t="0"/>
-            <wp:docPr descr="" id="1" name="Picture"/>
-            <a:graphic>
-              <a:graphicData uri="http://schemas.openxmlformats.org/drawingml/2006/picture">
-                <pic:pic>
-                  <pic:nvPicPr>
-                    <pic:cNvPr descr="Care_and_Feeding_files/figure-docx/pressure-1.png" id="0" name="Picture"/>
-                    <pic:cNvPicPr>
-                      <a:picLocks noChangeArrowheads="1" noChangeAspect="1"/>
-                    </pic:cNvPicPr>
-                  </pic:nvPicPr>
-                  <pic:blipFill>
-                    <a:blip r:embed="rId24"/>
-                    <a:stretch>
-                      <a:fillRect/>
-                    </a:stretch>
-                  </pic:blipFill>
-                  <pic:spPr bwMode="auto">
-                    <a:xfrm>
-                      <a:off x="0" y="0"/>
-                      <a:ext cx="4610100" cy="3695700"/>
-                    </a:xfrm>
-                    <a:prstGeom prst="rect">
-                      <a:avLst/>
-                    </a:prstGeom>
-                    <a:noFill/>
-                    <a:ln w="9525">
-                      <a:noFill/>
-                      <a:headEnd/>
-                      <a:tailEnd/>
-                    </a:ln>
-                  </pic:spPr>
-                </pic:pic>
-              </a:graphicData>
-            </a:graphic>
-          </wp:inline>
-        </w:drawing>
-      </w:r>
-    </w:p>
-    <w:p>
-      <w:pPr>
-        <w:pStyle w:val="BodyText"/>
-      </w:pPr>
-      <w:r>
-        <w:t xml:space="preserve">Note that the</w:t>
-      </w:r>
-      <w:r>
-        <w:t xml:space="preserve"> </w:t>
-      </w:r>
-      <w:r>
-        <w:rPr>
-          <w:rStyle w:val="VerbatimChar"/>
-        </w:rPr>
-        <w:t xml:space="preserve">echo = FALSE</w:t>
-      </w:r>
-      <w:r>
-        <w:t xml:space="preserve"> </w:t>
-      </w:r>
-      <w:r>
-        <w:t xml:space="preserve">parameter was added to the code chunk to prevent printing of the R code that generated the plot.</w:t>
+        <w:t xml:space="preserve">This forces the packages to update directly from github and to recompile on the local instance (where the console is running). Note that if this is done on the R server instance, the console where the script is run must be open on the remote server.</w:t>
       </w:r>
     </w:p>
     <w:sectPr/>
@@ -383,7 +548,7 @@
     </w:lvl>
   </w:abstractNum>
   <w:abstractNum w:abstractNumId="990">
-    <w:nsid w:val="b5142b66"/>
+    <w:nsid w:val="a1b40acb"/>
     <w:multiLevelType w:val="multilevel"/>
     <w:lvl w:ilvl="0">
       <w:numFmt w:val="bullet"/>

</xml_diff>